<commit_message>
nanomodem and subconn pinout
</commit_message>
<xml_diff>
--- a/Nanomodem and Subconn connection.docx
+++ b/Nanomodem and Subconn connection.docx
@@ -36,6 +36,12 @@
           <w:lang w:val="en-US"/>
         </w:rPr>
         <w:t xml:space="preserve"> connection</w:t>
+      </w:r>
+      <w:r>
+        <w:rPr>
+          <w:lang w:val="en-US"/>
+        </w:rPr>
+        <w:t xml:space="preserve"> pinout</w:t>
       </w:r>
     </w:p>
     <w:p>

</xml_diff>